<commit_message>
Thesis - ASAP version pushed
</commit_message>
<xml_diff>
--- a/Thesis/W05_238657_2020_praca_inzynierska.docx
+++ b/Thesis/W05_238657_2020_praca_inzynierska.docx
@@ -90,33 +90,6 @@
           </w:p>
           <w:p>
             <w:pPr>
-              <w:pStyle w:val="Heading5"/>
-              <w:keepLines w:val="0"/>
-              <w:numPr>
-                <w:ilvl w:val="4"/>
-                <w:numId w:val="14"/>
-              </w:numPr>
-              <w:suppressAutoHyphens/>
-              <w:spacing w:before="0"/>
-              <w:jc w:val="left"/>
-              <w:rPr>
-                <w:rFonts w:ascii="Times New Roman" w:hAnsi="Times New Roman" w:cs="Times New Roman"/>
-                <w:color w:val="auto"/>
-                <w:sz w:val="20"/>
-                <w:szCs w:val="20"/>
-              </w:rPr>
-            </w:pPr>
-            <w:r>
-              <w:rPr>
-                <w:rFonts w:ascii="Times New Roman" w:hAnsi="Times New Roman" w:cs="Times New Roman"/>
-                <w:b/>
-                <w:color w:val="auto"/>
-              </w:rPr>
-              <w:t xml:space="preserve">Specjalność: </w:t>
-            </w:r>
-          </w:p>
-          <w:p>
-            <w:pPr>
               <w:pStyle w:val="Heading7"/>
               <w:keepNext w:val="0"/>
               <w:keepLines w:val="0"/>
@@ -135,6 +108,7 @@
                 <w:lang w:val="en-GB"/>
               </w:rPr>
             </w:pPr>
+            <w:proofErr w:type="spellStart"/>
             <w:r>
               <w:rPr>
                 <w:rFonts w:ascii="Times New Roman" w:hAnsi="Times New Roman" w:cs="Times New Roman"/>
@@ -145,14 +119,47 @@
                 <w:szCs w:val="28"/>
                 <w:lang w:val="en-GB"/>
               </w:rPr>
-              <w:t>Rafał Zaręba</w:t>
-            </w:r>
+              <w:t>Rafał</w:t>
+            </w:r>
+            <w:proofErr w:type="spellEnd"/>
+            <w:r>
+              <w:rPr>
+                <w:rFonts w:ascii="Times New Roman" w:hAnsi="Times New Roman" w:cs="Times New Roman"/>
+                <w:b/>
+                <w:i w:val="0"/>
+                <w:color w:val="000000"/>
+                <w:sz w:val="28"/>
+                <w:szCs w:val="28"/>
+                <w:lang w:val="en-GB"/>
+              </w:rPr>
+              <w:t xml:space="preserve"> </w:t>
+            </w:r>
+            <w:proofErr w:type="spellStart"/>
+            <w:r>
+              <w:rPr>
+                <w:rFonts w:ascii="Times New Roman" w:hAnsi="Times New Roman" w:cs="Times New Roman"/>
+                <w:b/>
+                <w:i w:val="0"/>
+                <w:color w:val="000000"/>
+                <w:sz w:val="28"/>
+                <w:szCs w:val="28"/>
+                <w:lang w:val="en-GB"/>
+              </w:rPr>
+              <w:t>Zaręba</w:t>
+            </w:r>
+            <w:proofErr w:type="spellEnd"/>
           </w:p>
           <w:p>
             <w:pPr>
               <w:jc w:val="center"/>
+              <w:rPr>
+                <w:lang w:val="pl-PL"/>
+              </w:rPr>
             </w:pPr>
             <w:r>
+              <w:rPr>
+                <w:lang w:val="pl-PL"/>
+              </w:rPr>
               <w:t>Nr albumu: 238657</w:t>
             </w:r>
           </w:p>
@@ -239,7 +246,6 @@
               </w:rPr>
               <w:t xml:space="preserve"> for the purpose of real-time surge </w:t>
             </w:r>
-            <w:proofErr w:type="gramStart"/>
             <w:r>
               <w:rPr>
                 <w:rFonts w:ascii="Times New Roman" w:hAnsi="Times New Roman" w:cs="Times New Roman"/>
@@ -251,7 +257,6 @@
               </w:rPr>
               <w:t>protectors</w:t>
             </w:r>
-            <w:proofErr w:type="gramEnd"/>
             <w:r>
               <w:rPr>
                 <w:rFonts w:ascii="Times New Roman" w:hAnsi="Times New Roman" w:cs="Times New Roman"/>

</xml_diff>

<commit_message>
Thesis - ASAP version updated - title changed
</commit_message>
<xml_diff>
--- a/Thesis/W05_238657_2020_praca_inzynierska.docx
+++ b/Thesis/W05_238657_2020_praca_inzynierska.docx
@@ -108,7 +108,6 @@
                 <w:lang w:val="en-GB"/>
               </w:rPr>
             </w:pPr>
-            <w:proofErr w:type="spellStart"/>
             <w:r>
               <w:rPr>
                 <w:rFonts w:ascii="Times New Roman" w:hAnsi="Times New Roman" w:cs="Times New Roman"/>
@@ -119,35 +118,8 @@
                 <w:szCs w:val="28"/>
                 <w:lang w:val="en-GB"/>
               </w:rPr>
-              <w:t>Rafał</w:t>
-            </w:r>
-            <w:proofErr w:type="spellEnd"/>
-            <w:r>
-              <w:rPr>
-                <w:rFonts w:ascii="Times New Roman" w:hAnsi="Times New Roman" w:cs="Times New Roman"/>
-                <w:b/>
-                <w:i w:val="0"/>
-                <w:color w:val="000000"/>
-                <w:sz w:val="28"/>
-                <w:szCs w:val="28"/>
-                <w:lang w:val="en-GB"/>
-              </w:rPr>
-              <w:t xml:space="preserve"> </w:t>
-            </w:r>
-            <w:proofErr w:type="spellStart"/>
-            <w:r>
-              <w:rPr>
-                <w:rFonts w:ascii="Times New Roman" w:hAnsi="Times New Roman" w:cs="Times New Roman"/>
-                <w:b/>
-                <w:i w:val="0"/>
-                <w:color w:val="000000"/>
-                <w:sz w:val="28"/>
-                <w:szCs w:val="28"/>
-                <w:lang w:val="en-GB"/>
-              </w:rPr>
-              <w:t>Zaręba</w:t>
-            </w:r>
-            <w:proofErr w:type="spellEnd"/>
+              <w:t>Rafał Zaręba</w:t>
+            </w:r>
           </w:p>
           <w:p>
             <w:pPr>
@@ -245,17 +217,6 @@
                 <w:lang w:val="en-US"/>
               </w:rPr>
               <w:t xml:space="preserve"> for the purpose of real-time surge </w:t>
-            </w:r>
-            <w:r>
-              <w:rPr>
-                <w:rFonts w:ascii="Times New Roman" w:hAnsi="Times New Roman" w:cs="Times New Roman"/>
-                <w:iCs/>
-                <w:color w:val="000000" w:themeColor="text1"/>
-                <w:sz w:val="28"/>
-                <w:szCs w:val="28"/>
-                <w:lang w:val="en-US"/>
-              </w:rPr>
-              <w:t>protectors</w:t>
             </w:r>
             <w:r>
               <w:rPr>
@@ -266,6 +227,17 @@
                 <w:szCs w:val="28"/>
                 <w:lang w:val="en-US"/>
               </w:rPr>
+              <w:t>protectors</w:t>
+            </w:r>
+            <w:r>
+              <w:rPr>
+                <w:rFonts w:ascii="Times New Roman" w:hAnsi="Times New Roman" w:cs="Times New Roman"/>
+                <w:i/>
+                <w:color w:val="000000" w:themeColor="text1"/>
+                <w:sz w:val="28"/>
+                <w:szCs w:val="28"/>
+                <w:lang w:val="en-US"/>
+              </w:rPr>
               <w:t xml:space="preserve"> </w:t>
             </w:r>
             <w:r>
@@ -283,6 +255,7 @@
             <w:pPr>
               <w:rPr>
                 <w:rFonts w:ascii="Times New Roman" w:hAnsi="Times New Roman" w:cs="Times New Roman"/>
+                <w:i/>
                 <w:lang w:val="en-US"/>
               </w:rPr>
             </w:pPr>
@@ -579,7 +552,6 @@
                                             <w:szCs w:val="16"/>
                                           </w:rPr>
                                         </w:pPr>
-                                        <w:proofErr w:type="spellStart"/>
                                         <w:r>
                                           <w:rPr>
                                             <w:i/>
@@ -587,17 +559,7 @@
                                             <w:sz w:val="16"/>
                                             <w:szCs w:val="16"/>
                                           </w:rPr>
-                                          <w:t>ocena</w:t>
-                                        </w:r>
-                                        <w:proofErr w:type="spellEnd"/>
-                                        <w:r>
-                                          <w:rPr>
-                                            <w:i/>
-                                            <w:iCs/>
-                                            <w:sz w:val="16"/>
-                                            <w:szCs w:val="16"/>
-                                          </w:rPr>
-                                          <w:t xml:space="preserve"> </w:t>
+                                          <w:t xml:space="preserve">ocena </w:t>
                                         </w:r>
                                       </w:p>
                                     </w:tc>
@@ -623,29 +585,8 @@
                                             <w:sz w:val="16"/>
                                             <w:szCs w:val="16"/>
                                           </w:rPr>
-                                          <w:t xml:space="preserve">data, </w:t>
+                                          <w:t xml:space="preserve">data, podpis </w:t>
                                         </w:r>
-                                        <w:proofErr w:type="spellStart"/>
-                                        <w:r>
-                                          <w:rPr>
-                                            <w:i/>
-                                            <w:iCs/>
-                                            <w:sz w:val="16"/>
-                                            <w:szCs w:val="16"/>
-                                          </w:rPr>
-                                          <w:t>podpis</w:t>
-                                        </w:r>
-                                        <w:proofErr w:type="spellEnd"/>
-                                        <w:r>
-                                          <w:rPr>
-                                            <w:i/>
-                                            <w:iCs/>
-                                            <w:sz w:val="16"/>
-                                            <w:szCs w:val="16"/>
-                                          </w:rPr>
-                                          <w:t xml:space="preserve"> </w:t>
-                                        </w:r>
-                                        <w:proofErr w:type="spellStart"/>
                                         <w:r>
                                           <w:rPr>
                                             <w:i/>
@@ -655,7 +596,6 @@
                                           </w:rPr>
                                           <w:t>opiekuna</w:t>
                                         </w:r>
-                                        <w:proofErr w:type="spellEnd"/>
                                       </w:p>
                                     </w:tc>
                                   </w:tr>
@@ -761,7 +701,6 @@
                                       <w:szCs w:val="16"/>
                                     </w:rPr>
                                   </w:pPr>
-                                  <w:proofErr w:type="spellStart"/>
                                   <w:r>
                                     <w:rPr>
                                       <w:i/>
@@ -769,17 +708,7 @@
                                       <w:sz w:val="16"/>
                                       <w:szCs w:val="16"/>
                                     </w:rPr>
-                                    <w:t>ocena</w:t>
-                                  </w:r>
-                                  <w:proofErr w:type="spellEnd"/>
-                                  <w:r>
-                                    <w:rPr>
-                                      <w:i/>
-                                      <w:iCs/>
-                                      <w:sz w:val="16"/>
-                                      <w:szCs w:val="16"/>
-                                    </w:rPr>
-                                    <w:t xml:space="preserve"> </w:t>
+                                    <w:t xml:space="preserve">ocena </w:t>
                                   </w:r>
                                 </w:p>
                               </w:tc>
@@ -805,29 +734,8 @@
                                       <w:sz w:val="16"/>
                                       <w:szCs w:val="16"/>
                                     </w:rPr>
-                                    <w:t xml:space="preserve">data, </w:t>
+                                    <w:t xml:space="preserve">data, podpis </w:t>
                                   </w:r>
-                                  <w:proofErr w:type="spellStart"/>
-                                  <w:r>
-                                    <w:rPr>
-                                      <w:i/>
-                                      <w:iCs/>
-                                      <w:sz w:val="16"/>
-                                      <w:szCs w:val="16"/>
-                                    </w:rPr>
-                                    <w:t>podpis</w:t>
-                                  </w:r>
-                                  <w:proofErr w:type="spellEnd"/>
-                                  <w:r>
-                                    <w:rPr>
-                                      <w:i/>
-                                      <w:iCs/>
-                                      <w:sz w:val="16"/>
-                                      <w:szCs w:val="16"/>
-                                    </w:rPr>
-                                    <w:t xml:space="preserve"> </w:t>
-                                  </w:r>
-                                  <w:proofErr w:type="spellStart"/>
                                   <w:r>
                                     <w:rPr>
                                       <w:i/>
@@ -837,7 +745,6 @@
                                     </w:rPr>
                                     <w:t>opiekuna</w:t>
                                   </w:r>
-                                  <w:proofErr w:type="spellEnd"/>
                                 </w:p>
                               </w:tc>
                             </w:tr>
@@ -888,7 +795,6 @@
                 <w:rFonts w:ascii="Times New Roman" w:hAnsi="Times New Roman" w:cs="Times New Roman"/>
               </w:rPr>
             </w:pPr>
-            <w:proofErr w:type="spellStart"/>
             <w:r>
               <w:rPr>
                 <w:rFonts w:ascii="Times New Roman" w:hAnsi="Times New Roman" w:cs="Times New Roman"/>
@@ -908,15 +814,7 @@
                 <w:rFonts w:ascii="Times New Roman" w:hAnsi="Times New Roman" w:cs="Times New Roman"/>
                 <w:b/>
               </w:rPr>
-              <w:t>aw</w:t>
-            </w:r>
-            <w:proofErr w:type="spellEnd"/>
-            <w:r>
-              <w:rPr>
-                <w:rFonts w:ascii="Times New Roman" w:hAnsi="Times New Roman" w:cs="Times New Roman"/>
-                <w:b/>
-              </w:rPr>
-              <w:t xml:space="preserve">, </w:t>
+              <w:t xml:space="preserve">aw, </w:t>
             </w:r>
             <w:r>
               <w:rPr>
@@ -15680,15 +15578,7 @@
           <w:rFonts w:ascii="Times New Roman" w:hAnsi="Times New Roman" w:cs="Times New Roman"/>
           <w:lang w:val="pl-PL"/>
         </w:rPr>
-        <w:t xml:space="preserve"> i </w:t>
-      </w:r>
-      <w:proofErr w:type="gramStart"/>
-      <w:r>
-        <w:rPr>
-          <w:rFonts w:ascii="Times New Roman" w:hAnsi="Times New Roman" w:cs="Times New Roman"/>
-          <w:lang w:val="pl-PL"/>
-        </w:rPr>
-        <w:t>x</w:t>
+        <w:t xml:space="preserve"> i x</w:t>
       </w:r>
       <w:r>
         <w:rPr>
@@ -15703,15 +15593,7 @@
           <w:rFonts w:ascii="Times New Roman" w:hAnsi="Times New Roman" w:cs="Times New Roman"/>
           <w:lang w:val="pl-PL"/>
         </w:rPr>
-        <w:t>.</w:t>
-      </w:r>
-      <w:proofErr w:type="gramEnd"/>
-      <w:r>
-        <w:rPr>
-          <w:rFonts w:ascii="Times New Roman" w:hAnsi="Times New Roman" w:cs="Times New Roman"/>
-          <w:lang w:val="pl-PL"/>
-        </w:rPr>
-        <w:t xml:space="preserve"> Funkcja zwraca wynik 0 lub 1 za pośrednictwem funkcji logistycznej dostępnej dla każdego bloku wektora. W rezultacie sieć LSTM, może dodawać do swojej pamięci, tylko specyficzne informację.</w:t>
+        <w:t>. Funkcja zwraca wynik 0 lub 1 za pośrednictwem funkcji logistycznej dostępnej dla każdego bloku wektora. W rezultacie sieć LSTM, może dodawać do swojej pamięci, tylko specyficzne informację.</w:t>
       </w:r>
     </w:p>
     <w:p>
@@ -16773,23 +16655,7 @@
           <w:rFonts w:ascii="Times New Roman" w:hAnsi="Times New Roman" w:cs="Times New Roman"/>
           <w:lang w:val="pl-PL"/>
         </w:rPr>
-        <w:t xml:space="preserve"> komórki nie zwraca w bieżącej chwili żadnej informacji, a </w:t>
-      </w:r>
-      <w:proofErr w:type="gramStart"/>
-      <w:r>
-        <w:rPr>
-          <w:rFonts w:ascii="Times New Roman" w:hAnsi="Times New Roman" w:cs="Times New Roman"/>
-          <w:lang w:val="pl-PL"/>
-        </w:rPr>
-        <w:t>1</w:t>
-      </w:r>
-      <w:proofErr w:type="gramEnd"/>
-      <w:r>
-        <w:rPr>
-          <w:rFonts w:ascii="Times New Roman" w:hAnsi="Times New Roman" w:cs="Times New Roman"/>
-          <w:lang w:val="pl-PL"/>
-        </w:rPr>
-        <w:t xml:space="preserve"> że na wyjście przekazywana jest pełna informacja z bieżącej próbki.</w:t>
+        <w:t xml:space="preserve"> komórki nie zwraca w bieżącej chwili żadnej informacji, a 1 że na wyjście przekazywana jest pełna informacja z bieżącej próbki.</w:t>
       </w:r>
     </w:p>
     <w:p>
@@ -22484,23 +22350,7 @@
           <w:rFonts w:ascii="Times New Roman" w:hAnsi="Times New Roman" w:cs="Times New Roman"/>
           <w:lang w:val="pl-PL"/>
         </w:rPr>
-        <w:t xml:space="preserve">Model skompilowano z użyciem funkcji błędu średniokwadratowego i optymalizatora „Adam”. Optymalizator Adam pozwala na skuteczne trenowanie sieci z dynamicznie ustalanym krokiem uczenia (ang. learning </w:t>
-      </w:r>
-      <w:proofErr w:type="spellStart"/>
-      <w:r>
-        <w:rPr>
-          <w:rFonts w:ascii="Times New Roman" w:hAnsi="Times New Roman" w:cs="Times New Roman"/>
-          <w:lang w:val="pl-PL"/>
-        </w:rPr>
-        <w:t>rate</w:t>
-      </w:r>
-      <w:proofErr w:type="spellEnd"/>
-      <w:r>
-        <w:rPr>
-          <w:rFonts w:ascii="Times New Roman" w:hAnsi="Times New Roman" w:cs="Times New Roman"/>
-          <w:lang w:val="pl-PL"/>
-        </w:rPr>
-        <w:t>). Ogranicza to ryzyko utknięcia gradientu w lokalnym minimum i powoduje szybsze uczenie się modelu.</w:t>
+        <w:t>Model skompilowano z użyciem funkcji błędu średniokwadratowego i optymalizatora „Adam”. Optymalizator Adam pozwala na skuteczne trenowanie sieci z dynamicznie ustalanym krokiem uczenia (ang. learning rate). Ogranicza to ryzyko utknięcia gradientu w lokalnym minimum i powoduje szybsze uczenie się modelu.</w:t>
       </w:r>
     </w:p>
     <w:p>
@@ -22857,7 +22707,6 @@
           <w:rFonts w:ascii="Times New Roman" w:hAnsi="Times New Roman" w:cs="Times New Roman"/>
           <w:lang w:val="pl-PL"/>
         </w:rPr>
-        <w:lastRenderedPageBreak/>
         <w:t xml:space="preserve">Po skończonym treningu </w:t>
       </w:r>
       <w:r>
@@ -23006,7 +22855,6 @@
           <w:noProof/>
           <w:lang w:val="pl-PL" w:eastAsia="pl-PL"/>
         </w:rPr>
-        <w:lastRenderedPageBreak/>
         <w:drawing>
           <wp:inline distT="0" distB="0" distL="0" distR="0" wp14:anchorId="3068A64D" wp14:editId="32C79B81">
             <wp:extent cx="5755640" cy="5063490"/>
@@ -23268,7 +23116,6 @@
           <w:noProof/>
           <w:lang w:val="pl-PL" w:eastAsia="pl-PL"/>
         </w:rPr>
-        <w:lastRenderedPageBreak/>
         <w:drawing>
           <wp:inline distT="0" distB="0" distL="0" distR="0" wp14:anchorId="7591B7E2" wp14:editId="6BE537E0">
             <wp:extent cx="5755640" cy="5431155"/>
@@ -23367,7 +23214,6 @@
           <w:noProof/>
           <w:lang w:val="pl-PL" w:eastAsia="pl-PL"/>
         </w:rPr>
-        <w:lastRenderedPageBreak/>
         <w:drawing>
           <wp:inline distT="0" distB="0" distL="0" distR="0" wp14:anchorId="6FFA3A0F" wp14:editId="233B536C">
             <wp:extent cx="5755640" cy="5431155"/>
@@ -23468,7 +23314,6 @@
           <w:noProof/>
           <w:lang w:val="pl-PL" w:eastAsia="pl-PL"/>
         </w:rPr>
-        <w:lastRenderedPageBreak/>
         <w:drawing>
           <wp:inline distT="0" distB="0" distL="0" distR="0" wp14:anchorId="76048C57" wp14:editId="12B0F72A">
             <wp:extent cx="5755640" cy="5431155"/>
@@ -23581,7 +23426,6 @@
           <w:noProof/>
           <w:lang w:val="pl-PL" w:eastAsia="pl-PL"/>
         </w:rPr>
-        <w:lastRenderedPageBreak/>
         <w:drawing>
           <wp:inline distT="0" distB="0" distL="0" distR="0" wp14:anchorId="55A0032A" wp14:editId="064275B5">
             <wp:extent cx="5755640" cy="5431155"/>
@@ -23673,7 +23517,6 @@
           <w:noProof/>
           <w:lang w:val="pl-PL" w:eastAsia="pl-PL"/>
         </w:rPr>
-        <w:lastRenderedPageBreak/>
         <w:drawing>
           <wp:inline distT="0" distB="0" distL="0" distR="0" wp14:anchorId="503863DB" wp14:editId="2644EBE3">
             <wp:extent cx="5755640" cy="5431155"/>
@@ -23879,7 +23722,6 @@
         <w:rPr>
           <w:rFonts w:cs="Times New Roman"/>
         </w:rPr>
-        <w:lastRenderedPageBreak/>
         <w:t>WNIOSKI</w:t>
       </w:r>
       <w:bookmarkEnd w:id="27"/>
@@ -24736,15 +24578,7 @@
           <w:rFonts w:ascii="Times New Roman" w:hAnsi="Times New Roman" w:cs="Times New Roman"/>
           <w:lang w:val="pl-PL"/>
         </w:rPr>
-        <w:t xml:space="preserve"> pamięci może </w:t>
-      </w:r>
-      <w:r>
-        <w:rPr>
-          <w:rFonts w:ascii="Times New Roman" w:hAnsi="Times New Roman" w:cs="Times New Roman"/>
-          <w:lang w:val="pl-PL"/>
-        </w:rPr>
-        <w:lastRenderedPageBreak/>
-        <w:t>okazać się on zbyt ciężki. Docelowo wyuczony model można skompresować do postaci binarnej i wczytać za pomocą ba</w:t>
+        <w:t xml:space="preserve"> pamięci może okazać się on zbyt ciężki. Docelowo wyuczony model można skompresować do postaci binarnej i wczytać za pomocą ba</w:t>
       </w:r>
       <w:r>
         <w:rPr>
@@ -25387,7 +25221,6 @@
         <w:rPr>
           <w:rFonts w:cs="Times New Roman"/>
         </w:rPr>
-        <w:lastRenderedPageBreak/>
         <w:t>LITERATURA</w:t>
       </w:r>
       <w:bookmarkEnd w:id="28"/>
@@ -25437,253 +25270,79 @@
           <w:lang w:val="en-US"/>
         </w:rPr>
         <w:tab/>
-        <w:t xml:space="preserve">Kostyła P., Jaroszewski M., „Application of artificial neural networks to determine the parameters of the substitute model of </w:t>
-      </w:r>
-      <w:proofErr w:type="spellStart"/>
-      <w:r>
+        <w:t>Kostyła P., Jaroszewski M., „Application of artificial neural networks to determine the parameters of the substitute model of ZnO vartistors based on the measurement of instantaneous current and voltage”</w:t>
+      </w:r>
+    </w:p>
+    <w:p>
+      <w:pPr>
+        <w:ind w:left="720" w:hanging="720"/>
+        <w:rPr>
+          <w:rFonts w:ascii="Times New Roman" w:hAnsi="Times New Roman" w:cs="Times New Roman"/>
+          <w:lang w:val="pl-PL"/>
+        </w:rPr>
+      </w:pPr>
+      <w:r>
+        <w:rPr>
+          <w:rFonts w:ascii="Times New Roman" w:hAnsi="Times New Roman" w:cs="Times New Roman"/>
+          <w:lang w:val="pl-PL"/>
+        </w:rPr>
+        <w:t>[3]</w:t>
+      </w:r>
+      <w:r>
+        <w:rPr>
+          <w:rFonts w:ascii="Times New Roman" w:hAnsi="Times New Roman" w:cs="Times New Roman"/>
+          <w:lang w:val="pl-PL"/>
+        </w:rPr>
+        <w:tab/>
+        <w:t>Olesz M.  “Diagnostyka niskonapięciowych warystorowych ograniczników przepięć” XXII Seminarium „Zasosowanie komputerów w nauce i technice” Oddział Gdański PTETiS Referat nr 25, 2012</w:t>
+      </w:r>
+    </w:p>
+    <w:p>
+      <w:pPr>
+        <w:ind w:left="720" w:hanging="720"/>
         <w:rPr>
           <w:rFonts w:ascii="Times New Roman" w:hAnsi="Times New Roman" w:cs="Times New Roman"/>
           <w:lang w:val="en-US"/>
         </w:rPr>
-        <w:t>ZnO</w:t>
-      </w:r>
-      <w:proofErr w:type="spellEnd"/>
+      </w:pPr>
       <w:r>
         <w:rPr>
           <w:rFonts w:ascii="Times New Roman" w:hAnsi="Times New Roman" w:cs="Times New Roman"/>
           <w:lang w:val="en-US"/>
         </w:rPr>
-        <w:t xml:space="preserve"> </w:t>
-      </w:r>
-      <w:proofErr w:type="spellStart"/>
+        <w:t>[4]</w:t>
+      </w:r>
       <w:r>
         <w:rPr>
           <w:rFonts w:ascii="Times New Roman" w:hAnsi="Times New Roman" w:cs="Times New Roman"/>
           <w:lang w:val="en-US"/>
         </w:rPr>
-        <w:t>vartistors</w:t>
-      </w:r>
-      <w:proofErr w:type="spellEnd"/>
-      <w:r>
+        <w:tab/>
+        <w:t>Malek Z., Syafii, Ahmad M., Aulia, Ulfiah S., „Condition based monitoring of gapless surge arrester using electrical and thermal parameters” Novizon et al 2019 IOP Conf. Ser.: Mater. Sci. Eng. 602 01207</w:t>
+      </w:r>
+    </w:p>
+    <w:p>
+      <w:pPr>
+        <w:ind w:left="720" w:hanging="720"/>
         <w:rPr>
           <w:rFonts w:ascii="Times New Roman" w:hAnsi="Times New Roman" w:cs="Times New Roman"/>
           <w:lang w:val="en-US"/>
         </w:rPr>
-        <w:t xml:space="preserve"> based on the measurement of instantaneous current and voltage”</w:t>
-      </w:r>
-    </w:p>
-    <w:p>
-      <w:pPr>
-        <w:ind w:left="720" w:hanging="720"/>
-        <w:rPr>
-          <w:rFonts w:ascii="Times New Roman" w:hAnsi="Times New Roman" w:cs="Times New Roman"/>
-          <w:lang w:val="pl-PL"/>
-        </w:rPr>
-      </w:pPr>
-      <w:r>
-        <w:rPr>
-          <w:rFonts w:ascii="Times New Roman" w:hAnsi="Times New Roman" w:cs="Times New Roman"/>
-          <w:lang w:val="pl-PL"/>
-        </w:rPr>
-        <w:t>[3]</w:t>
-      </w:r>
-      <w:r>
-        <w:rPr>
-          <w:rFonts w:ascii="Times New Roman" w:hAnsi="Times New Roman" w:cs="Times New Roman"/>
-          <w:lang w:val="pl-PL"/>
+      </w:pPr>
+      <w:r>
+        <w:rPr>
+          <w:rFonts w:ascii="Times New Roman" w:hAnsi="Times New Roman" w:cs="Times New Roman"/>
+          <w:lang w:val="en-US"/>
+        </w:rPr>
+        <w:t>[5]</w:t>
+      </w:r>
+      <w:r>
+        <w:rPr>
+          <w:rFonts w:ascii="Times New Roman" w:hAnsi="Times New Roman" w:cs="Times New Roman"/>
+          <w:lang w:val="en-US"/>
         </w:rPr>
         <w:tab/>
-      </w:r>
-      <w:proofErr w:type="spellStart"/>
-      <w:r>
-        <w:rPr>
-          <w:rFonts w:ascii="Times New Roman" w:hAnsi="Times New Roman" w:cs="Times New Roman"/>
-          <w:lang w:val="pl-PL"/>
-        </w:rPr>
-        <w:t>Olesz</w:t>
-      </w:r>
-      <w:proofErr w:type="spellEnd"/>
-      <w:r>
-        <w:rPr>
-          <w:rFonts w:ascii="Times New Roman" w:hAnsi="Times New Roman" w:cs="Times New Roman"/>
-          <w:lang w:val="pl-PL"/>
-        </w:rPr>
-        <w:t xml:space="preserve"> M.  “Diagnostyka niskonapięciowych </w:t>
-      </w:r>
-      <w:proofErr w:type="spellStart"/>
-      <w:r>
-        <w:rPr>
-          <w:rFonts w:ascii="Times New Roman" w:hAnsi="Times New Roman" w:cs="Times New Roman"/>
-          <w:lang w:val="pl-PL"/>
-        </w:rPr>
-        <w:t>warystorowych</w:t>
-      </w:r>
-      <w:proofErr w:type="spellEnd"/>
-      <w:r>
-        <w:rPr>
-          <w:rFonts w:ascii="Times New Roman" w:hAnsi="Times New Roman" w:cs="Times New Roman"/>
-          <w:lang w:val="pl-PL"/>
-        </w:rPr>
-        <w:t xml:space="preserve"> ograniczników przepięć” XXII Seminarium „</w:t>
-      </w:r>
-      <w:proofErr w:type="spellStart"/>
-      <w:r>
-        <w:rPr>
-          <w:rFonts w:ascii="Times New Roman" w:hAnsi="Times New Roman" w:cs="Times New Roman"/>
-          <w:lang w:val="pl-PL"/>
-        </w:rPr>
-        <w:t>Zasosowanie</w:t>
-      </w:r>
-      <w:proofErr w:type="spellEnd"/>
-      <w:r>
-        <w:rPr>
-          <w:rFonts w:ascii="Times New Roman" w:hAnsi="Times New Roman" w:cs="Times New Roman"/>
-          <w:lang w:val="pl-PL"/>
-        </w:rPr>
-        <w:t xml:space="preserve"> komputerów w nauce i technice” Oddział Gdański </w:t>
-      </w:r>
-      <w:proofErr w:type="spellStart"/>
-      <w:r>
-        <w:rPr>
-          <w:rFonts w:ascii="Times New Roman" w:hAnsi="Times New Roman" w:cs="Times New Roman"/>
-          <w:lang w:val="pl-PL"/>
-        </w:rPr>
-        <w:t>PTETiS</w:t>
-      </w:r>
-      <w:proofErr w:type="spellEnd"/>
-      <w:r>
-        <w:rPr>
-          <w:rFonts w:ascii="Times New Roman" w:hAnsi="Times New Roman" w:cs="Times New Roman"/>
-          <w:lang w:val="pl-PL"/>
-        </w:rPr>
-        <w:t xml:space="preserve"> Referat nr 25, 2012</w:t>
-      </w:r>
-    </w:p>
-    <w:p>
-      <w:pPr>
-        <w:ind w:left="720" w:hanging="720"/>
-        <w:rPr>
-          <w:rFonts w:ascii="Times New Roman" w:hAnsi="Times New Roman" w:cs="Times New Roman"/>
-          <w:lang w:val="en-US"/>
-        </w:rPr>
-      </w:pPr>
-      <w:r>
-        <w:rPr>
-          <w:rFonts w:ascii="Times New Roman" w:hAnsi="Times New Roman" w:cs="Times New Roman"/>
-          <w:lang w:val="en-US"/>
-        </w:rPr>
-        <w:t>[4]</w:t>
-      </w:r>
-      <w:r>
-        <w:rPr>
-          <w:rFonts w:ascii="Times New Roman" w:hAnsi="Times New Roman" w:cs="Times New Roman"/>
-          <w:lang w:val="en-US"/>
-        </w:rPr>
-        <w:tab/>
-        <w:t xml:space="preserve">Malek Z., </w:t>
-      </w:r>
-      <w:proofErr w:type="spellStart"/>
-      <w:r>
-        <w:rPr>
-          <w:rFonts w:ascii="Times New Roman" w:hAnsi="Times New Roman" w:cs="Times New Roman"/>
-          <w:lang w:val="en-US"/>
-        </w:rPr>
-        <w:t>Syafii</w:t>
-      </w:r>
-      <w:proofErr w:type="spellEnd"/>
-      <w:r>
-        <w:rPr>
-          <w:rFonts w:ascii="Times New Roman" w:hAnsi="Times New Roman" w:cs="Times New Roman"/>
-          <w:lang w:val="en-US"/>
-        </w:rPr>
-        <w:t xml:space="preserve">, Ahmad M., </w:t>
-      </w:r>
-      <w:proofErr w:type="spellStart"/>
-      <w:r>
-        <w:rPr>
-          <w:rFonts w:ascii="Times New Roman" w:hAnsi="Times New Roman" w:cs="Times New Roman"/>
-          <w:lang w:val="en-US"/>
-        </w:rPr>
-        <w:t>Aulia</w:t>
-      </w:r>
-      <w:proofErr w:type="spellEnd"/>
-      <w:r>
-        <w:rPr>
-          <w:rFonts w:ascii="Times New Roman" w:hAnsi="Times New Roman" w:cs="Times New Roman"/>
-          <w:lang w:val="en-US"/>
-        </w:rPr>
-        <w:t xml:space="preserve">, </w:t>
-      </w:r>
-      <w:proofErr w:type="spellStart"/>
-      <w:r>
-        <w:rPr>
-          <w:rFonts w:ascii="Times New Roman" w:hAnsi="Times New Roman" w:cs="Times New Roman"/>
-          <w:lang w:val="en-US"/>
-        </w:rPr>
-        <w:t>Ulfiah</w:t>
-      </w:r>
-      <w:proofErr w:type="spellEnd"/>
-      <w:r>
-        <w:rPr>
-          <w:rFonts w:ascii="Times New Roman" w:hAnsi="Times New Roman" w:cs="Times New Roman"/>
-          <w:lang w:val="en-US"/>
-        </w:rPr>
-        <w:t xml:space="preserve"> S., „Condition based monitoring of gapless surge arrester using electrical and thermal parameters” </w:t>
-      </w:r>
-      <w:proofErr w:type="spellStart"/>
-      <w:r>
-        <w:rPr>
-          <w:rFonts w:ascii="Times New Roman" w:hAnsi="Times New Roman" w:cs="Times New Roman"/>
-          <w:lang w:val="en-US"/>
-        </w:rPr>
-        <w:t>Novizon</w:t>
-      </w:r>
-      <w:proofErr w:type="spellEnd"/>
-      <w:r>
-        <w:rPr>
-          <w:rFonts w:ascii="Times New Roman" w:hAnsi="Times New Roman" w:cs="Times New Roman"/>
-          <w:lang w:val="en-US"/>
-        </w:rPr>
-        <w:t xml:space="preserve"> et al 2019 IOP Conf. Ser.: Mater. Sci. Eng. 602 01207</w:t>
-      </w:r>
-    </w:p>
-    <w:p>
-      <w:pPr>
-        <w:ind w:left="720" w:hanging="720"/>
-        <w:rPr>
-          <w:rFonts w:ascii="Times New Roman" w:hAnsi="Times New Roman" w:cs="Times New Roman"/>
-          <w:lang w:val="en-US"/>
-        </w:rPr>
-      </w:pPr>
-      <w:r>
-        <w:rPr>
-          <w:rFonts w:ascii="Times New Roman" w:hAnsi="Times New Roman" w:cs="Times New Roman"/>
-          <w:lang w:val="en-US"/>
-        </w:rPr>
-        <w:t>[5]</w:t>
-      </w:r>
-      <w:r>
-        <w:rPr>
-          <w:rFonts w:ascii="Times New Roman" w:hAnsi="Times New Roman" w:cs="Times New Roman"/>
-          <w:lang w:val="en-US"/>
-        </w:rPr>
-        <w:tab/>
-      </w:r>
-      <w:proofErr w:type="spellStart"/>
-      <w:r>
-        <w:rPr>
-          <w:rFonts w:ascii="Times New Roman" w:hAnsi="Times New Roman" w:cs="Times New Roman"/>
-          <w:lang w:val="en-US"/>
-        </w:rPr>
-        <w:t>Zulkurnain</w:t>
-      </w:r>
-      <w:proofErr w:type="spellEnd"/>
-      <w:r>
-        <w:rPr>
-          <w:rFonts w:ascii="Times New Roman" w:hAnsi="Times New Roman" w:cs="Times New Roman"/>
-          <w:lang w:val="en-US"/>
-        </w:rPr>
-        <w:t xml:space="preserve"> A. “Correlation between Third Harmonic Leakage Current and Thermography Image of Zinc Oxide Surge Arrester for Fault Monitoring Using Artificial Neural Network” Applied Mechanics and Materials Vol. 554 (2014) pp 598-602</w:t>
+        <w:t>Zulkurnain A. “Correlation between Third Harmonic Leakage Current and Thermography Image of Zinc Oxide Surge Arrester for Fault Monitoring Using Artificial Neural Network” Applied Mechanics and Materials Vol. 554 (2014) pp 598-602</w:t>
       </w:r>
     </w:p>
     <w:p>
@@ -25773,23 +25432,7 @@
           <w:lang w:val="en-US"/>
         </w:rPr>
         <w:tab/>
-        <w:t xml:space="preserve">Pereira J. „Unsupervised Anomaly Detection </w:t>
-      </w:r>
-      <w:proofErr w:type="gramStart"/>
-      <w:r>
-        <w:rPr>
-          <w:rFonts w:ascii="Times New Roman" w:hAnsi="Times New Roman" w:cs="Times New Roman"/>
-          <w:lang w:val="en-US"/>
-        </w:rPr>
-        <w:t>In</w:t>
-      </w:r>
-      <w:proofErr w:type="gramEnd"/>
-      <w:r>
-        <w:rPr>
-          <w:rFonts w:ascii="Times New Roman" w:hAnsi="Times New Roman" w:cs="Times New Roman"/>
-          <w:lang w:val="en-US"/>
-        </w:rPr>
-        <w:t xml:space="preserve"> Time Series Data Using Deep Learning” (2018)</w:t>
+        <w:t>Pereira J. „Unsupervised Anomaly Detection In Time Series Data Using Deep Learning” (2018)</w:t>
       </w:r>
     </w:p>
     <w:p>

</xml_diff>